<commit_message>
Add topic suggestion - acoustics ML voice screening
</commit_message>
<xml_diff>
--- a/Team Charter.docx
+++ b/Team Charter.docx
@@ -105,23 +105,13 @@
           <w:lang w:eastAsia="en-AU"/>
         </w:rPr>
       </w:pPr>
-      <w:proofErr w:type="gramStart"/>
-      <w:r>
-        <w:rPr>
-          <w:rFonts w:ascii="Arial" w:eastAsia="Times New Roman" w:hAnsi="Arial" w:cs="Arial"/>
-          <w:color w:val="000000"/>
-          <w:lang w:eastAsia="en-AU"/>
-        </w:rPr>
-        <w:t>In particular we</w:t>
-      </w:r>
-      <w:proofErr w:type="gramEnd"/>
-      <w:r>
-        <w:rPr>
-          <w:rFonts w:ascii="Arial" w:eastAsia="Times New Roman" w:hAnsi="Arial" w:cs="Arial"/>
-          <w:color w:val="000000"/>
-          <w:lang w:eastAsia="en-AU"/>
-        </w:rPr>
-        <w:t xml:space="preserve"> want to present well at the hackathon since this is a valuable networking opportunity </w:t>
+      <w:r>
+        <w:rPr>
+          <w:rFonts w:ascii="Arial" w:eastAsia="Times New Roman" w:hAnsi="Arial" w:cs="Arial"/>
+          <w:color w:val="000000"/>
+          <w:lang w:eastAsia="en-AU"/>
+        </w:rPr>
+        <w:t>In particular we want to present well at the hackathon since this is a valuable networking opportunity </w:t>
       </w:r>
     </w:p>
     <w:p>
@@ -582,18 +572,8 @@
                 <w:color w:val="000000"/>
                 <w:lang w:eastAsia="en-AU"/>
               </w:rPr>
-              <w:t xml:space="preserve">Native Chinese </w:t>
-            </w:r>
-            <w:proofErr w:type="spellStart"/>
-            <w:r>
-              <w:rPr>
-                <w:rFonts w:ascii="Arial" w:eastAsia="Times New Roman" w:hAnsi="Arial" w:cs="Arial"/>
-                <w:color w:val="000000"/>
-                <w:lang w:eastAsia="en-AU"/>
-              </w:rPr>
-              <w:t>speake</w:t>
-            </w:r>
-            <w:proofErr w:type="spellEnd"/>
+              <w:t>Native Chinese speake</w:t>
+            </w:r>
           </w:p>
           <w:p>
             <w:pPr>
@@ -611,18 +591,8 @@
                 <w:color w:val="000000"/>
                 <w:lang w:eastAsia="en-AU"/>
               </w:rPr>
-              <w:t xml:space="preserve">Always can catch up the </w:t>
-            </w:r>
-            <w:proofErr w:type="spellStart"/>
-            <w:r>
-              <w:rPr>
-                <w:rFonts w:ascii="Arial" w:eastAsia="Times New Roman" w:hAnsi="Arial" w:cs="Arial"/>
-                <w:color w:val="000000"/>
-                <w:lang w:eastAsia="en-AU"/>
-              </w:rPr>
-              <w:t>ddl</w:t>
-            </w:r>
-            <w:proofErr w:type="spellEnd"/>
+              <w:t>Always can catch up the ddl</w:t>
+            </w:r>
           </w:p>
         </w:tc>
       </w:tr>
@@ -982,23 +952,13 @@
           <w:lang w:eastAsia="en-AU"/>
         </w:rPr>
       </w:pPr>
-      <w:proofErr w:type="spellStart"/>
-      <w:r>
-        <w:rPr>
-          <w:rFonts w:ascii="Arial" w:eastAsia="Times New Roman" w:hAnsi="Arial" w:cs="Arial"/>
-          <w:color w:val="000000"/>
-          <w:lang w:eastAsia="en-AU"/>
-        </w:rPr>
-        <w:t>Godfry</w:t>
-      </w:r>
-      <w:proofErr w:type="spellEnd"/>
-      <w:r>
-        <w:rPr>
-          <w:rFonts w:ascii="Arial" w:eastAsia="Times New Roman" w:hAnsi="Arial" w:cs="Arial"/>
-          <w:color w:val="000000"/>
-          <w:lang w:eastAsia="en-AU"/>
-        </w:rPr>
-        <w:t xml:space="preserve"> - Reviewer,</w:t>
+      <w:r>
+        <w:rPr>
+          <w:rFonts w:ascii="Arial" w:eastAsia="Times New Roman" w:hAnsi="Arial" w:cs="Arial"/>
+          <w:color w:val="000000"/>
+          <w:lang w:eastAsia="en-AU"/>
+        </w:rPr>
+        <w:t>Godfry - Reviewer,</w:t>
       </w:r>
     </w:p>
     <w:p>
@@ -1402,43 +1362,7 @@
           <w:color w:val="000000"/>
           <w:lang w:eastAsia="en-AU"/>
         </w:rPr>
-        <w:t>Everyone should attend (</w:t>
-      </w:r>
-      <w:proofErr w:type="gramStart"/>
-      <w:r>
-        <w:rPr>
-          <w:rFonts w:ascii="Arial" w:eastAsia="Times New Roman" w:hAnsi="Arial" w:cs="Arial"/>
-          <w:color w:val="000000"/>
-          <w:lang w:eastAsia="en-AU"/>
-        </w:rPr>
-        <w:t>barring  unexpected</w:t>
-      </w:r>
-      <w:proofErr w:type="gramEnd"/>
-      <w:r>
-        <w:rPr>
-          <w:rFonts w:ascii="Arial" w:eastAsia="Times New Roman" w:hAnsi="Arial" w:cs="Arial"/>
-          <w:color w:val="000000"/>
-          <w:lang w:eastAsia="en-AU"/>
-        </w:rPr>
-        <w:t xml:space="preserve"> circumstances </w:t>
-      </w:r>
-      <w:proofErr w:type="spellStart"/>
-      <w:r>
-        <w:rPr>
-          <w:rFonts w:ascii="Arial" w:eastAsia="Times New Roman" w:hAnsi="Arial" w:cs="Arial"/>
-          <w:color w:val="000000"/>
-          <w:lang w:eastAsia="en-AU"/>
-        </w:rPr>
-        <w:t>eg</w:t>
-      </w:r>
-      <w:proofErr w:type="spellEnd"/>
-      <w:r>
-        <w:rPr>
-          <w:rFonts w:ascii="Arial" w:eastAsia="Times New Roman" w:hAnsi="Arial" w:cs="Arial"/>
-          <w:color w:val="000000"/>
-          <w:lang w:eastAsia="en-AU"/>
-        </w:rPr>
-        <w:t xml:space="preserve"> illness/away from campus)</w:t>
+        <w:t>Everyone should attend (barring  unexpected circumstances eg illness/away from campus)</w:t>
       </w:r>
     </w:p>
     <w:p>
@@ -1507,25 +1431,7 @@
           <w:color w:val="000000"/>
           <w:lang w:eastAsia="en-AU"/>
         </w:rPr>
-        <w:t xml:space="preserve">We’re aiming to build a </w:t>
-      </w:r>
-      <w:proofErr w:type="gramStart"/>
-      <w:r>
-        <w:rPr>
-          <w:rFonts w:ascii="Arial" w:eastAsia="Times New Roman" w:hAnsi="Arial" w:cs="Arial"/>
-          <w:color w:val="000000"/>
-          <w:lang w:eastAsia="en-AU"/>
-        </w:rPr>
-        <w:t>high quality</w:t>
-      </w:r>
-      <w:proofErr w:type="gramEnd"/>
-      <w:r>
-        <w:rPr>
-          <w:rFonts w:ascii="Arial" w:eastAsia="Times New Roman" w:hAnsi="Arial" w:cs="Arial"/>
-          <w:color w:val="000000"/>
-          <w:lang w:eastAsia="en-AU"/>
-        </w:rPr>
-        <w:t xml:space="preserve"> project concept &amp; matching documentation</w:t>
+        <w:t>We’re aiming to build a high quality project concept &amp; matching documentation</w:t>
       </w:r>
     </w:p>
     <w:p>
@@ -1548,18 +1454,8 @@
           <w:color w:val="000000"/>
           <w:lang w:eastAsia="en-AU"/>
         </w:rPr>
-        <w:t xml:space="preserve">Let’s try and do well for the hackathon (please </w:t>
-      </w:r>
-      <w:proofErr w:type="gramStart"/>
-      <w:r>
-        <w:rPr>
-          <w:rFonts w:ascii="Arial" w:eastAsia="Times New Roman" w:hAnsi="Arial" w:cs="Arial"/>
-          <w:color w:val="000000"/>
-          <w:lang w:eastAsia="en-AU"/>
-        </w:rPr>
-        <w:t>:) )</w:t>
-      </w:r>
-      <w:proofErr w:type="gramEnd"/>
+        <w:t>Let’s try and do well for the hackathon (please :) )</w:t>
+      </w:r>
     </w:p>
     <w:p>
       <w:pPr>
@@ -1673,43 +1569,7 @@
           <w:color w:val="000000"/>
           <w:lang w:eastAsia="en-AU"/>
         </w:rPr>
-        <w:t xml:space="preserve">We’re all </w:t>
-      </w:r>
-      <w:proofErr w:type="gramStart"/>
-      <w:r>
-        <w:rPr>
-          <w:rFonts w:ascii="Arial" w:eastAsia="Times New Roman" w:hAnsi="Arial" w:cs="Arial"/>
-          <w:color w:val="000000"/>
-          <w:lang w:eastAsia="en-AU"/>
-        </w:rPr>
-        <w:t>full time</w:t>
-      </w:r>
-      <w:proofErr w:type="gramEnd"/>
-      <w:r>
-        <w:rPr>
-          <w:rFonts w:ascii="Arial" w:eastAsia="Times New Roman" w:hAnsi="Arial" w:cs="Arial"/>
-          <w:color w:val="000000"/>
-          <w:lang w:eastAsia="en-AU"/>
-        </w:rPr>
-        <w:t xml:space="preserve"> students - plan around other assessments and alert the group early if there’s a problem. Missing a deadline/meeting because of other </w:t>
-      </w:r>
-      <w:proofErr w:type="spellStart"/>
-      <w:r>
-        <w:rPr>
-          <w:rFonts w:ascii="Arial" w:eastAsia="Times New Roman" w:hAnsi="Arial" w:cs="Arial"/>
-          <w:color w:val="000000"/>
-          <w:lang w:eastAsia="en-AU"/>
-        </w:rPr>
-        <w:t>uni</w:t>
-      </w:r>
-      <w:proofErr w:type="spellEnd"/>
-      <w:r>
-        <w:rPr>
-          <w:rFonts w:ascii="Arial" w:eastAsia="Times New Roman" w:hAnsi="Arial" w:cs="Arial"/>
-          <w:color w:val="000000"/>
-          <w:lang w:eastAsia="en-AU"/>
-        </w:rPr>
-        <w:t xml:space="preserve"> work means you owe the group snacks :)</w:t>
+        <w:t>We’re all full time students - plan around other assessments and alert the group early if there’s a problem. Missing a deadline/meeting because of other uni work means you owe the group snacks :)</w:t>
       </w:r>
     </w:p>
     <w:p>
@@ -2232,7 +2092,6 @@
               </w:rPr>
               <w:t xml:space="preserve">Godfrey - </w:t>
             </w:r>
-            <w:proofErr w:type="spellStart"/>
             <w:r>
               <w:rPr>
                 <w:rFonts w:ascii="Arial" w:eastAsia="Times New Roman" w:hAnsi="Arial" w:cs="Arial"/>
@@ -2241,18 +2100,7 @@
                 <w:szCs w:val="20"/>
                 <w:lang w:eastAsia="en-AU"/>
               </w:rPr>
-              <w:t>Wearn</w:t>
-            </w:r>
-            <w:proofErr w:type="spellEnd"/>
-            <w:r>
-              <w:rPr>
-                <w:rFonts w:ascii="Arial" w:eastAsia="Times New Roman" w:hAnsi="Arial" w:cs="Arial"/>
-                <w:color w:val="222222"/>
-                <w:sz w:val="20"/>
-                <w:szCs w:val="20"/>
-                <w:lang w:eastAsia="en-AU"/>
-              </w:rPr>
-              <w:t xml:space="preserve">, O. R., Freeman, R., &amp; Jacoby, D. M. (2019). Responsible AI for conservation. </w:t>
+              <w:t xml:space="preserve">Wearn, O. R., Freeman, R., &amp; Jacoby, D. M. (2019). Responsible AI for conservation. </w:t>
             </w:r>
             <w:r>
               <w:rPr>
@@ -2277,9 +2125,78 @@
                 <w:lang w:eastAsia="en-AU"/>
               </w:rPr>
               <w:lastRenderedPageBreak/>
-              <w:t xml:space="preserve">Machine; </w:t>
-            </w:r>
-            <w:proofErr w:type="spellStart"/>
+              <w:t>Machine; Nabavi, E., &amp; Browne, C. (2022). Five Ps: Leverage Zones Towards Responsible AI. arXiv preprint</w:t>
+            </w:r>
+          </w:p>
+          <w:p>
+            <w:pPr>
+              <w:spacing w:after="240" w:line="240" w:lineRule="auto"/>
+              <w:rPr>
+                <w:rFonts w:ascii="Times New Roman" w:eastAsia="Times New Roman" w:hAnsi="Times New Roman" w:cs="Times New Roman"/>
+                <w:sz w:val="24"/>
+                <w:szCs w:val="24"/>
+                <w:lang w:eastAsia="en-AU"/>
+              </w:rPr>
+            </w:pPr>
+          </w:p>
+          <w:p>
+            <w:pPr>
+              <w:spacing w:after="0" w:line="240" w:lineRule="auto"/>
+              <w:rPr>
+                <w:rFonts w:ascii="Times New Roman" w:eastAsia="Times New Roman" w:hAnsi="Times New Roman" w:cs="Times New Roman"/>
+                <w:sz w:val="24"/>
+                <w:szCs w:val="24"/>
+                <w:lang w:eastAsia="en-AU"/>
+              </w:rPr>
+            </w:pPr>
+            <w:r>
+              <w:rPr>
+                <w:rFonts w:ascii="Arial" w:eastAsia="Times New Roman" w:hAnsi="Arial" w:cs="Arial"/>
+                <w:color w:val="000000"/>
+                <w:lang w:eastAsia="en-AU"/>
+              </w:rPr>
+              <w:t xml:space="preserve">Si Chen - </w:t>
+            </w:r>
+            <w:r>
+              <w:rPr>
+                <w:rFonts w:ascii="Arial" w:eastAsia="Times New Roman" w:hAnsi="Arial" w:cs="Arial"/>
+                <w:color w:val="000000"/>
+                <w:sz w:val="20"/>
+                <w:szCs w:val="20"/>
+                <w:lang w:eastAsia="en-AU"/>
+              </w:rPr>
+              <w:t>Responsible AI Toolkit: PwC [</w:t>
+            </w:r>
+            <w:r>
+              <w:rPr>
+                <w:rFonts w:ascii="Arial" w:eastAsia="Times New Roman" w:hAnsi="Arial" w:cs="Arial"/>
+                <w:color w:val="0563C1"/>
+                <w:sz w:val="20"/>
+                <w:szCs w:val="20"/>
+                <w:lang w:eastAsia="en-AU"/>
+              </w:rPr>
+              <w:t>link</w:t>
+            </w:r>
+            <w:r>
+              <w:rPr>
+                <w:rFonts w:ascii="Arial" w:eastAsia="Times New Roman" w:hAnsi="Arial" w:cs="Arial"/>
+                <w:color w:val="000000"/>
+                <w:sz w:val="20"/>
+                <w:szCs w:val="20"/>
+                <w:lang w:eastAsia="en-AU"/>
+              </w:rPr>
+              <w:t xml:space="preserve">]; </w:t>
+            </w:r>
+            <w:r>
+              <w:rPr>
+                <w:rFonts w:ascii="Arial" w:eastAsia="Times New Roman" w:hAnsi="Arial" w:cs="Arial"/>
+                <w:color w:val="222222"/>
+                <w:sz w:val="20"/>
+                <w:szCs w:val="20"/>
+                <w:lang w:eastAsia="en-AU"/>
+              </w:rPr>
+              <w:t xml:space="preserve">Zhu, L., Xu, X., Lu, Q., Governatori, G., &amp; Whittle, J. (2022). AI and Ethics—Operationalizing Responsible AI. In </w:t>
+            </w:r>
             <w:r>
               <w:rPr>
                 <w:rFonts w:ascii="Arial" w:eastAsia="Times New Roman" w:hAnsi="Arial" w:cs="Arial"/>
@@ -2290,46 +2207,17 @@
                 <w:szCs w:val="20"/>
                 <w:lang w:eastAsia="en-AU"/>
               </w:rPr>
-              <w:t>Nabavi</w:t>
-            </w:r>
-            <w:proofErr w:type="spellEnd"/>
-            <w:r>
-              <w:rPr>
-                <w:rFonts w:ascii="Arial" w:eastAsia="Times New Roman" w:hAnsi="Arial" w:cs="Arial"/>
-                <w:i/>
-                <w:iCs/>
+              <w:t xml:space="preserve">Humanity Driven AI </w:t>
+            </w:r>
+            <w:r>
+              <w:rPr>
+                <w:rFonts w:ascii="Arial" w:eastAsia="Times New Roman" w:hAnsi="Arial" w:cs="Arial"/>
                 <w:color w:val="222222"/>
                 <w:sz w:val="20"/>
                 <w:szCs w:val="20"/>
                 <w:lang w:eastAsia="en-AU"/>
               </w:rPr>
-              <w:t xml:space="preserve">, E., &amp; Browne, C. (2022). Five Ps: Leverage Zones Towards Responsible AI. </w:t>
-            </w:r>
-            <w:proofErr w:type="spellStart"/>
-            <w:r>
-              <w:rPr>
-                <w:rFonts w:ascii="Arial" w:eastAsia="Times New Roman" w:hAnsi="Arial" w:cs="Arial"/>
-                <w:i/>
-                <w:iCs/>
-                <w:color w:val="222222"/>
-                <w:sz w:val="20"/>
-                <w:szCs w:val="20"/>
-                <w:lang w:eastAsia="en-AU"/>
-              </w:rPr>
-              <w:t>arXiv</w:t>
-            </w:r>
-            <w:proofErr w:type="spellEnd"/>
-            <w:r>
-              <w:rPr>
-                <w:rFonts w:ascii="Arial" w:eastAsia="Times New Roman" w:hAnsi="Arial" w:cs="Arial"/>
-                <w:i/>
-                <w:iCs/>
-                <w:color w:val="222222"/>
-                <w:sz w:val="20"/>
-                <w:szCs w:val="20"/>
-                <w:lang w:eastAsia="en-AU"/>
-              </w:rPr>
-              <w:t xml:space="preserve"> preprint</w:t>
+              <w:t>(pp. 15-33). Springer, Cham.</w:t>
             </w:r>
           </w:p>
           <w:p>
@@ -2359,123 +2247,8 @@
                 <w:color w:val="000000"/>
                 <w:lang w:eastAsia="en-AU"/>
               </w:rPr>
-              <w:t xml:space="preserve">Si Chen - </w:t>
-            </w:r>
-            <w:r>
-              <w:rPr>
-                <w:rFonts w:ascii="Arial" w:eastAsia="Times New Roman" w:hAnsi="Arial" w:cs="Arial"/>
-                <w:color w:val="000000"/>
-                <w:sz w:val="20"/>
-                <w:szCs w:val="20"/>
-                <w:lang w:eastAsia="en-AU"/>
-              </w:rPr>
-              <w:t>Responsible AI Toolkit: PwC [</w:t>
-            </w:r>
-            <w:r>
-              <w:rPr>
-                <w:rFonts w:ascii="Arial" w:eastAsia="Times New Roman" w:hAnsi="Arial" w:cs="Arial"/>
-                <w:color w:val="0563C1"/>
-                <w:sz w:val="20"/>
-                <w:szCs w:val="20"/>
-                <w:lang w:eastAsia="en-AU"/>
-              </w:rPr>
-              <w:t>link</w:t>
-            </w:r>
-            <w:r>
-              <w:rPr>
-                <w:rFonts w:ascii="Arial" w:eastAsia="Times New Roman" w:hAnsi="Arial" w:cs="Arial"/>
-                <w:color w:val="000000"/>
-                <w:sz w:val="20"/>
-                <w:szCs w:val="20"/>
-                <w:lang w:eastAsia="en-AU"/>
-              </w:rPr>
-              <w:t xml:space="preserve">]; </w:t>
-            </w:r>
-            <w:r>
-              <w:rPr>
-                <w:rFonts w:ascii="Arial" w:eastAsia="Times New Roman" w:hAnsi="Arial" w:cs="Arial"/>
-                <w:color w:val="222222"/>
-                <w:sz w:val="20"/>
-                <w:szCs w:val="20"/>
-                <w:lang w:eastAsia="en-AU"/>
-              </w:rPr>
-              <w:t xml:space="preserve">Zhu, L., Xu, X., Lu, Q., </w:t>
-            </w:r>
-            <w:proofErr w:type="spellStart"/>
-            <w:r>
-              <w:rPr>
-                <w:rFonts w:ascii="Arial" w:eastAsia="Times New Roman" w:hAnsi="Arial" w:cs="Arial"/>
-                <w:color w:val="222222"/>
-                <w:sz w:val="20"/>
-                <w:szCs w:val="20"/>
-                <w:lang w:eastAsia="en-AU"/>
-              </w:rPr>
-              <w:t>Governatori</w:t>
-            </w:r>
-            <w:proofErr w:type="spellEnd"/>
-            <w:r>
-              <w:rPr>
-                <w:rFonts w:ascii="Arial" w:eastAsia="Times New Roman" w:hAnsi="Arial" w:cs="Arial"/>
-                <w:color w:val="222222"/>
-                <w:sz w:val="20"/>
-                <w:szCs w:val="20"/>
-                <w:lang w:eastAsia="en-AU"/>
-              </w:rPr>
-              <w:t xml:space="preserve">, G., &amp; Whittle, J. (2022). AI and Ethics—Operationalizing Responsible AI. In </w:t>
-            </w:r>
-            <w:r>
-              <w:rPr>
-                <w:rFonts w:ascii="Arial" w:eastAsia="Times New Roman" w:hAnsi="Arial" w:cs="Arial"/>
-                <w:i/>
-                <w:iCs/>
-                <w:color w:val="222222"/>
-                <w:sz w:val="20"/>
-                <w:szCs w:val="20"/>
-                <w:lang w:eastAsia="en-AU"/>
-              </w:rPr>
-              <w:t xml:space="preserve">Humanity Driven AI </w:t>
-            </w:r>
-            <w:r>
-              <w:rPr>
-                <w:rFonts w:ascii="Arial" w:eastAsia="Times New Roman" w:hAnsi="Arial" w:cs="Arial"/>
-                <w:color w:val="222222"/>
-                <w:sz w:val="20"/>
-                <w:szCs w:val="20"/>
-                <w:lang w:eastAsia="en-AU"/>
-              </w:rPr>
-              <w:t>(pp. 15-33). Springer, Cham.</w:t>
-            </w:r>
-          </w:p>
-          <w:p>
-            <w:pPr>
-              <w:spacing w:after="240" w:line="240" w:lineRule="auto"/>
-              <w:rPr>
-                <w:rFonts w:ascii="Times New Roman" w:eastAsia="Times New Roman" w:hAnsi="Times New Roman" w:cs="Times New Roman"/>
-                <w:sz w:val="24"/>
-                <w:szCs w:val="24"/>
-                <w:lang w:eastAsia="en-AU"/>
-              </w:rPr>
-            </w:pPr>
-          </w:p>
-          <w:p>
-            <w:pPr>
-              <w:spacing w:after="0" w:line="240" w:lineRule="auto"/>
-              <w:rPr>
-                <w:rFonts w:ascii="Times New Roman" w:eastAsia="Times New Roman" w:hAnsi="Times New Roman" w:cs="Times New Roman"/>
-                <w:sz w:val="24"/>
-                <w:szCs w:val="24"/>
-                <w:lang w:eastAsia="en-AU"/>
-              </w:rPr>
-            </w:pPr>
-            <w:r>
-              <w:rPr>
-                <w:rFonts w:ascii="Arial" w:eastAsia="Times New Roman" w:hAnsi="Arial" w:cs="Arial"/>
-                <w:color w:val="000000"/>
-                <w:lang w:eastAsia="en-AU"/>
-              </w:rPr>
               <w:t xml:space="preserve">Steven - </w:t>
             </w:r>
-            <w:proofErr w:type="spellStart"/>
             <w:r>
               <w:rPr>
                 <w:rFonts w:ascii="Arial" w:eastAsia="Times New Roman" w:hAnsi="Arial" w:cs="Arial"/>
@@ -2485,19 +2258,7 @@
                 <w:shd w:val="clear" w:color="auto" w:fill="FFFFFF"/>
                 <w:lang w:eastAsia="en-AU"/>
               </w:rPr>
-              <w:t>Ghallab</w:t>
-            </w:r>
-            <w:proofErr w:type="spellEnd"/>
-            <w:r>
-              <w:rPr>
-                <w:rFonts w:ascii="Arial" w:eastAsia="Times New Roman" w:hAnsi="Arial" w:cs="Arial"/>
-                <w:color w:val="222222"/>
-                <w:sz w:val="20"/>
-                <w:szCs w:val="20"/>
-                <w:shd w:val="clear" w:color="auto" w:fill="FFFFFF"/>
-                <w:lang w:eastAsia="en-AU"/>
-              </w:rPr>
-              <w:t xml:space="preserve">, M. (2019). Responsible AI: requirements and challenges. </w:t>
+              <w:t xml:space="preserve">Ghallab, M. (2019). Responsible AI: requirements and challenges. </w:t>
             </w:r>
             <w:r>
               <w:rPr>
@@ -2960,17 +2721,7 @@
           <w:shd w:val="clear" w:color="auto" w:fill="FCFDFE"/>
           <w:lang w:eastAsia="en-AU"/>
         </w:rPr>
-        <w:t xml:space="preserve">Modern art </w:t>
-      </w:r>
-      <w:proofErr w:type="spellStart"/>
-      <w:r>
-        <w:rPr>
-          <w:rFonts w:ascii="Arial" w:eastAsia="Times New Roman" w:hAnsi="Arial" w:cs="Arial"/>
-          <w:color w:val="2A2B2E"/>
-          <w:shd w:val="clear" w:color="auto" w:fill="FCFDFE"/>
-          <w:lang w:eastAsia="en-AU"/>
-        </w:rPr>
-        <w:t>creation</w:t>
+        <w:t>Modern art creation</w:t>
       </w:r>
       <w:r>
         <w:rPr>
@@ -2988,9 +2739,25 @@
           <w:shd w:val="clear" w:color="auto" w:fill="FCFDFE"/>
           <w:lang w:eastAsia="en-AU"/>
         </w:rPr>
-        <w:t>AI</w:t>
-      </w:r>
-      <w:proofErr w:type="spellEnd"/>
+        <w:t>AI painting</w:t>
+      </w:r>
+    </w:p>
+    <w:p>
+      <w:pPr>
+        <w:numPr>
+          <w:ilvl w:val="0"/>
+          <w:numId w:val="7"/>
+        </w:numPr>
+        <w:spacing w:after="0" w:line="240" w:lineRule="auto"/>
+        <w:textAlignment w:val="baseline"/>
+        <w:rPr>
+          <w:rFonts w:ascii="Arial" w:eastAsia="Times New Roman" w:hAnsi="Arial" w:cs="Arial"/>
+          <w:color w:val="000000"/>
+          <w:sz w:val="20"/>
+          <w:szCs w:val="20"/>
+          <w:lang w:eastAsia="en-AU"/>
+        </w:rPr>
+      </w:pPr>
       <w:r>
         <w:rPr>
           <w:rFonts w:ascii="Arial" w:eastAsia="Times New Roman" w:hAnsi="Arial" w:cs="Arial"/>
@@ -2998,7 +2765,7 @@
           <w:shd w:val="clear" w:color="auto" w:fill="FCFDFE"/>
           <w:lang w:eastAsia="en-AU"/>
         </w:rPr>
-        <w:t xml:space="preserve"> painting </w:t>
+        <w:t>Acoustics ML – voice screening for non-voice applications</w:t>
       </w:r>
     </w:p>
     <w:p>
@@ -3425,6 +3192,7 @@
           <w:color w:val="000000"/>
           <w:lang w:eastAsia="en-AU"/>
         </w:rPr>
+        <w:lastRenderedPageBreak/>
         <w:t> </w:t>
       </w:r>
     </w:p>
@@ -3444,7 +3212,6 @@
           <w:color w:val="000000"/>
           <w:lang w:eastAsia="en-AU"/>
         </w:rPr>
-        <w:lastRenderedPageBreak/>
         <w:t>Date:</w:t>
       </w:r>
     </w:p>

</xml_diff>